<commit_message>
added grp based analysis on s2 data
</commit_message>
<xml_diff>
--- a/s1s2_mt_practice_dcm_analysis_code/run_individual_differences_analysis.docx
+++ b/s1s2_mt_practice_dcm_analysis_code/run_individual_differences_analysis.docx
@@ -182,7 +182,7 @@
       <w:r>
         <w:drawing>
           <wp:inline>
-            <wp:extent cx="5334000" cy="4267200"/>
+            <wp:extent cx="4620126" cy="3696101"/>
             <wp:effectExtent b="0" l="0" r="0" t="0"/>
             <wp:docPr descr="" title="" id="1" name="Picture"/>
             <a:graphic>
@@ -203,7 +203,7 @@
                   <pic:spPr bwMode="auto">
                     <a:xfrm>
                       <a:off x="0" y="0"/>
-                      <a:ext cx="5334000" cy="4267200"/>
+                      <a:ext cx="4620126" cy="3696101"/>
                     </a:xfrm>
                     <a:prstGeom prst="rect">
                       <a:avLst/>
@@ -1504,6 +1504,397 @@
         <w:t xml:space="preserve">Test between correlation values does not show a difference between the two groups - there is a negative relationship between the strength of the LIPL -&gt; LPut parameter and improvements to multitasking, invariant to group.</w:t>
       </w:r>
     </w:p>
+    <w:p>
+      <w:pPr>
+        <w:pStyle w:val="Heading3"/>
+      </w:pPr>
+      <w:bookmarkStart w:id="26" w:name="testing-group-differences-on-parameter-values-per-se"/>
+      <w:bookmarkEnd w:id="26"/>
+      <w:r>
+        <w:t xml:space="preserve">Testing group differences on parameter values per se</w:t>
+      </w:r>
+    </w:p>
+    <w:p>
+      <w:pPr>
+        <w:pStyle w:val="SourceCode"/>
+      </w:pPr>
+      <w:r>
+        <w:rPr>
+          <w:rStyle w:val="NormalTok"/>
+        </w:rPr>
+        <w:t xml:space="preserve">grps.mod =</w:t>
+      </w:r>
+      <w:r>
+        <w:rPr>
+          <w:rStyle w:val="StringTok"/>
+        </w:rPr>
+        <w:t xml:space="preserve"> </w:t>
+      </w:r>
+      <w:r>
+        <w:rPr>
+          <w:rStyle w:val="KeywordTok"/>
+        </w:rPr>
+        <w:t xml:space="preserve">lme</w:t>
+      </w:r>
+      <w:r>
+        <w:rPr>
+          <w:rStyle w:val="NormalTok"/>
+        </w:rPr>
+        <w:t xml:space="preserve">(b </w:t>
+      </w:r>
+      <w:r>
+        <w:rPr>
+          <w:rStyle w:val="OperatorTok"/>
+        </w:rPr>
+        <w:t xml:space="preserve">~</w:t>
+      </w:r>
+      <w:r>
+        <w:rPr>
+          <w:rStyle w:val="StringTok"/>
+        </w:rPr>
+        <w:t xml:space="preserve"> </w:t>
+      </w:r>
+      <w:r>
+        <w:rPr>
+          <w:rStyle w:val="NormalTok"/>
+        </w:rPr>
+        <w:t xml:space="preserve">con </w:t>
+      </w:r>
+      <w:r>
+        <w:rPr>
+          <w:rStyle w:val="OperatorTok"/>
+        </w:rPr>
+        <w:t xml:space="preserve">+</w:t>
+      </w:r>
+      <w:r>
+        <w:rPr>
+          <w:rStyle w:val="StringTok"/>
+        </w:rPr>
+        <w:t xml:space="preserve"> </w:t>
+      </w:r>
+      <w:r>
+        <w:rPr>
+          <w:rStyle w:val="NormalTok"/>
+        </w:rPr>
+        <w:t xml:space="preserve">grp </w:t>
+      </w:r>
+      <w:r>
+        <w:rPr>
+          <w:rStyle w:val="OperatorTok"/>
+        </w:rPr>
+        <w:t xml:space="preserve">+</w:t>
+      </w:r>
+      <w:r>
+        <w:rPr>
+          <w:rStyle w:val="StringTok"/>
+        </w:rPr>
+        <w:t xml:space="preserve"> </w:t>
+      </w:r>
+      <w:r>
+        <w:rPr>
+          <w:rStyle w:val="NormalTok"/>
+        </w:rPr>
+        <w:t xml:space="preserve">con</w:t>
+      </w:r>
+      <w:r>
+        <w:rPr>
+          <w:rStyle w:val="OperatorTok"/>
+        </w:rPr>
+        <w:t xml:space="preserve">*</w:t>
+      </w:r>
+      <w:r>
+        <w:rPr>
+          <w:rStyle w:val="NormalTok"/>
+        </w:rPr>
+        <w:t xml:space="preserve">grp, </w:t>
+      </w:r>
+      <w:r>
+        <w:rPr>
+          <w:rStyle w:val="DataTypeTok"/>
+        </w:rPr>
+        <w:t xml:space="preserve">random =</w:t>
+      </w:r>
+      <w:r>
+        <w:rPr>
+          <w:rStyle w:val="NormalTok"/>
+        </w:rPr>
+        <w:t xml:space="preserve"> </w:t>
+      </w:r>
+      <w:r>
+        <w:rPr>
+          <w:rStyle w:val="OperatorTok"/>
+        </w:rPr>
+        <w:t xml:space="preserve">~</w:t>
+      </w:r>
+      <w:r>
+        <w:rPr>
+          <w:rStyle w:val="DecValTok"/>
+        </w:rPr>
+        <w:t xml:space="preserve">1</w:t>
+      </w:r>
+      <w:r>
+        <w:rPr>
+          <w:rStyle w:val="OperatorTok"/>
+        </w:rPr>
+        <w:t xml:space="preserve">|</w:t>
+      </w:r>
+      <w:r>
+        <w:rPr>
+          <w:rStyle w:val="NormalTok"/>
+        </w:rPr>
+        <w:t xml:space="preserve">sub, </w:t>
+      </w:r>
+      <w:r>
+        <w:br w:type="textWrapping"/>
+      </w:r>
+      <w:r>
+        <w:rPr>
+          <w:rStyle w:val="NormalTok"/>
+        </w:rPr>
+        <w:t xml:space="preserve">               </w:t>
+      </w:r>
+      <w:r>
+        <w:rPr>
+          <w:rStyle w:val="DataTypeTok"/>
+        </w:rPr>
+        <w:t xml:space="preserve">data   =</w:t>
+      </w:r>
+      <w:r>
+        <w:rPr>
+          <w:rStyle w:val="NormalTok"/>
+        </w:rPr>
+        <w:t xml:space="preserve"> data,</w:t>
+      </w:r>
+      <w:r>
+        <w:br w:type="textWrapping"/>
+      </w:r>
+      <w:r>
+        <w:rPr>
+          <w:rStyle w:val="NormalTok"/>
+        </w:rPr>
+        <w:t xml:space="preserve">               </w:t>
+      </w:r>
+      <w:r>
+        <w:rPr>
+          <w:rStyle w:val="DataTypeTok"/>
+        </w:rPr>
+        <w:t xml:space="preserve">method =</w:t>
+      </w:r>
+      <w:r>
+        <w:rPr>
+          <w:rStyle w:val="NormalTok"/>
+        </w:rPr>
+        <w:t xml:space="preserve"> </w:t>
+      </w:r>
+      <w:r>
+        <w:rPr>
+          <w:rStyle w:val="StringTok"/>
+        </w:rPr>
+        <w:t xml:space="preserve">"REML"</w:t>
+      </w:r>
+      <w:r>
+        <w:rPr>
+          <w:rStyle w:val="NormalTok"/>
+        </w:rPr>
+        <w:t xml:space="preserve">)</w:t>
+      </w:r>
+      <w:r>
+        <w:br w:type="textWrapping"/>
+      </w:r>
+      <w:r>
+        <w:rPr>
+          <w:rStyle w:val="KeywordTok"/>
+        </w:rPr>
+        <w:t xml:space="preserve">Anova</w:t>
+      </w:r>
+      <w:r>
+        <w:rPr>
+          <w:rStyle w:val="NormalTok"/>
+        </w:rPr>
+        <w:t xml:space="preserve">(grps.mod, </w:t>
+      </w:r>
+      <w:r>
+        <w:rPr>
+          <w:rStyle w:val="DataTypeTok"/>
+        </w:rPr>
+        <w:t xml:space="preserve">type=</w:t>
+      </w:r>
+      <w:r>
+        <w:rPr>
+          <w:rStyle w:val="StringTok"/>
+        </w:rPr>
+        <w:t xml:space="preserve">"II"</w:t>
+      </w:r>
+      <w:r>
+        <w:rPr>
+          <w:rStyle w:val="NormalTok"/>
+        </w:rPr>
+        <w:t xml:space="preserve">)</w:t>
+      </w:r>
+    </w:p>
+    <w:p>
+      <w:pPr>
+        <w:pStyle w:val="SourceCode"/>
+      </w:pPr>
+      <w:r>
+        <w:rPr>
+          <w:rStyle w:val="VerbatimChar"/>
+        </w:rPr>
+        <w:t xml:space="preserve">## Analysis of Deviance Table (Type II tests)</w:t>
+      </w:r>
+      <w:r>
+        <w:br w:type="textWrapping"/>
+      </w:r>
+      <w:r>
+        <w:rPr>
+          <w:rStyle w:val="VerbatimChar"/>
+        </w:rPr>
+        <w:t xml:space="preserve">## </w:t>
+      </w:r>
+      <w:r>
+        <w:br w:type="textWrapping"/>
+      </w:r>
+      <w:r>
+        <w:rPr>
+          <w:rStyle w:val="VerbatimChar"/>
+        </w:rPr>
+        <w:t xml:space="preserve">## Response: b</w:t>
+      </w:r>
+      <w:r>
+        <w:br w:type="textWrapping"/>
+      </w:r>
+      <w:r>
+        <w:rPr>
+          <w:rStyle w:val="VerbatimChar"/>
+        </w:rPr>
+        <w:t xml:space="preserve">##           Chisq Df Pr(&gt;Chisq)    </w:t>
+      </w:r>
+      <w:r>
+        <w:br w:type="textWrapping"/>
+      </w:r>
+      <w:r>
+        <w:rPr>
+          <w:rStyle w:val="VerbatimChar"/>
+        </w:rPr>
+        <w:t xml:space="preserve">## con     19.4498  4  0.0006411 ***</w:t>
+      </w:r>
+      <w:r>
+        <w:br w:type="textWrapping"/>
+      </w:r>
+      <w:r>
+        <w:rPr>
+          <w:rStyle w:val="VerbatimChar"/>
+        </w:rPr>
+        <w:t xml:space="preserve">## grp      3.9381  1  0.0472048 *  </w:t>
+      </w:r>
+      <w:r>
+        <w:br w:type="textWrapping"/>
+      </w:r>
+      <w:r>
+        <w:rPr>
+          <w:rStyle w:val="VerbatimChar"/>
+        </w:rPr>
+        <w:t xml:space="preserve">## con:grp  3.6319  4  0.4581139    </w:t>
+      </w:r>
+      <w:r>
+        <w:br w:type="textWrapping"/>
+      </w:r>
+      <w:r>
+        <w:rPr>
+          <w:rStyle w:val="VerbatimChar"/>
+        </w:rPr>
+        <w:t xml:space="preserve">## ---</w:t>
+      </w:r>
+      <w:r>
+        <w:br w:type="textWrapping"/>
+      </w:r>
+      <w:r>
+        <w:rPr>
+          <w:rStyle w:val="VerbatimChar"/>
+        </w:rPr>
+        <w:t xml:space="preserve">## Signif. codes:  0 '***' 0.001 '**' 0.01 '*' 0.05 '.' 0.1 ' ' 1</w:t>
+      </w:r>
+    </w:p>
+    <w:p>
+      <w:pPr>
+        <w:pStyle w:val="FirstParagraph"/>
+      </w:pPr>
+      <w:r>
+        <w:t xml:space="preserve">There is a main effect of parameter and a main effect of group (using type II SS as no statistical interaction).</w:t>
+      </w:r>
+    </w:p>
+    <w:p>
+      <w:pPr>
+        <w:pStyle w:val="BodyText"/>
+      </w:pPr>
+      <w:r>
+        <w:t xml:space="preserve">Plotting b parameters by parameter and by group</w:t>
+      </w:r>
+    </w:p>
+    <w:p>
+      <w:pPr>
+        <w:pStyle w:val="SourceCode"/>
+      </w:pPr>
+      <w:r>
+        <w:rPr>
+          <w:rStyle w:val="KeywordTok"/>
+        </w:rPr>
+        <w:t xml:space="preserve">plot.grp.violins</w:t>
+      </w:r>
+      <w:r>
+        <w:rPr>
+          <w:rStyle w:val="NormalTok"/>
+        </w:rPr>
+        <w:t xml:space="preserve">(data)</w:t>
+      </w:r>
+    </w:p>
+    <w:p>
+      <w:pPr>
+        <w:pStyle w:val="FirstParagraph"/>
+      </w:pPr>
+      <w:r>
+        <w:drawing>
+          <wp:inline>
+            <wp:extent cx="4620126" cy="3696101"/>
+            <wp:effectExtent b="0" l="0" r="0" t="0"/>
+            <wp:docPr descr="" title="" id="1" name="Picture"/>
+            <a:graphic>
+              <a:graphicData uri="http://schemas.openxmlformats.org/drawingml/2006/picture">
+                <pic:pic>
+                  <pic:nvPicPr>
+                    <pic:cNvPr descr="run_individual_differences_analysis_files/figure-docx/plot_b_dists-1.png" id="0" name="Picture"/>
+                    <pic:cNvPicPr>
+                      <a:picLocks noChangeArrowheads="1" noChangeAspect="1"/>
+                    </pic:cNvPicPr>
+                  </pic:nvPicPr>
+                  <pic:blipFill>
+                    <a:blip r:embed="rId27"/>
+                    <a:stretch>
+                      <a:fillRect/>
+                    </a:stretch>
+                  </pic:blipFill>
+                  <pic:spPr bwMode="auto">
+                    <a:xfrm>
+                      <a:off x="0" y="0"/>
+                      <a:ext cx="4620126" cy="3696101"/>
+                    </a:xfrm>
+                    <a:prstGeom prst="rect">
+                      <a:avLst/>
+                    </a:prstGeom>
+                    <a:noFill/>
+                    <a:ln w="9525">
+                      <a:noFill/>
+                      <a:headEnd/>
+                      <a:tailEnd/>
+                    </a:ln>
+                  </pic:spPr>
+                </pic:pic>
+              </a:graphicData>
+            </a:graphic>
+          </wp:inline>
+        </w:drawing>
+      </w:r>
+    </w:p>
     <w:sectPr/>
   </w:body>
 </w:document>
@@ -1612,7 +2003,7 @@
     </w:lvl>
   </w:abstractNum>
   <w:abstractNum w:abstractNumId="990">
-    <w:nsid w:val="aed5888f"/>
+    <w:nsid w:val="4bfa8ae2"/>
     <w:multiLevelType w:val="multilevel"/>
     <w:lvl w:ilvl="0">
       <w:numFmt w:val="bullet"/>
@@ -1693,7 +2084,7 @@
     </w:lvl>
   </w:abstractNum>
   <w:abstractNum w:abstractNumId="99411">
-    <w:nsid w:val="639b5d09"/>
+    <w:nsid w:val="a502244e"/>
     <w:multiLevelType w:val="multilevel"/>
     <w:lvl w:ilvl="0">
       <w:start w:val="1"/>

</xml_diff>